<commit_message>
refactoring code for unix
</commit_message>
<xml_diff>
--- a/tests/CAFAP/FORM_CAFAP/form_cafap.docx
+++ b/tests/CAFAP/FORM_CAFAP/form_cafap.docx
@@ -368,7 +368,7 @@
               <w:rPr>
                 <w:rFonts w:eastAsia="Calibri" w:cs="Symbol"/>
                 <w:szCs w:val="20"/>
-                <w:lang w:val="en-US" w:eastAsia="zh-CN"/>
+                <w:lang w:eastAsia="zh-CN"/>
               </w:rPr>
               <w:t>-</w:t>
             </w:r>
@@ -908,7 +908,7 @@
         <w:rPr>
           <w:lang w:val="en-US"/>
         </w:rPr>
-        <w:t>pcpu</w:t>
+        <w:t>cpu</w:t>
       </w:r>
       <w:r>
         <w:rPr>
@@ -944,7 +944,7 @@
         <w:rPr>
           <w:lang w:val="en-US"/>
         </w:rPr>
-        <w:t>1pdisk</w:t>
+        <w:t>1disk</w:t>
       </w:r>
       <w:r>
         <w:rPr>
@@ -980,7 +980,13 @@
         <w:rPr>
           <w:lang w:val="en-US"/>
         </w:rPr>
-        <w:t>01pnet</w:t>
+        <w:t>1</w:t>
+      </w:r>
+      <w:r>
+        <w:rPr>
+          <w:lang w:val="en-US"/>
+        </w:rPr>
+        <w:t>net</w:t>
       </w:r>
       <w:r>
         <w:rPr>
@@ -1016,7 +1022,7 @@
         <w:rPr>
           <w:lang w:val="en-US"/>
         </w:rPr>
-        <w:t>1p</w:t>
+        <w:t>1</w:t>
       </w:r>
       <w:r>
         <w:rPr>
@@ -1058,7 +1064,7 @@
         <w:rPr>
           <w:lang w:val="en-US"/>
         </w:rPr>
-        <w:t>01p</w:t>
+        <w:t>1</w:t>
       </w:r>
       <w:r>
         <w:rPr>
@@ -1100,7 +1106,7 @@
         <w:rPr>
           <w:lang w:val="en-US"/>
         </w:rPr>
-        <w:t>01p</w:t>
+        <w:t>1</w:t>
       </w:r>
       <w:r>
         <w:rPr>

</xml_diff>